<commit_message>
Fixed methods, added screenshots, 2nd Monte Carlo
</commit_message>
<xml_diff>
--- a/src/WrittenWorks/OutputScreenshots/StatsLibraryScreenshots.docx
+++ b/src/WrittenWorks/OutputScreenshots/StatsLibraryScreenshots.docx
@@ -2,7 +2,1448 @@
 <file path=word/document.xml><?xml version="1.0" encoding="utf-8"?>
 <w:document xmlns:wpc="http://schemas.microsoft.com/office/word/2010/wordprocessingCanvas" xmlns:cx="http://schemas.microsoft.com/office/drawing/2014/chartex" xmlns:cx1="http://schemas.microsoft.com/office/drawing/2015/9/8/chartex" xmlns:cx2="http://schemas.microsoft.com/office/drawing/2015/10/21/chartex" xmlns:cx3="http://schemas.microsoft.com/office/drawing/2016/5/9/chartex" xmlns:cx4="http://schemas.microsoft.com/office/drawing/2016/5/10/chartex" xmlns:cx5="http://schemas.microsoft.com/office/drawing/2016/5/11/chartex" xmlns:cx6="http://schemas.microsoft.com/office/drawing/2016/5/12/chartex" xmlns:cx7="http://schemas.microsoft.com/office/drawing/2016/5/13/chartex" xmlns:cx8="http://schemas.microsoft.com/office/drawing/2016/5/14/chartex" xmlns:mc="http://schemas.openxmlformats.org/markup-compatibility/2006" xmlns:aink="http://schemas.microsoft.com/office/drawing/2016/ink" xmlns:am3d="http://schemas.microsoft.com/office/drawing/2017/model3d" xmlns:o="urn:schemas-microsoft-com:office:office" xmlns:oel="http://schemas.microsoft.com/office/2019/extlst" xmlns:r="http://schemas.openxmlformats.org/officeDocument/2006/relationships" xmlns:m="http://schemas.openxmlformats.org/officeDocument/2006/math" xmlns:v="urn:schemas-microsoft-com:vml" xmlns:wp14="http://schemas.microsoft.com/office/word/2010/wordprocessingDrawing" xmlns:wp="http://schemas.openxmlformats.org/drawingml/2006/wordprocessingDrawing" xmlns:w10="urn:schemas-microsoft-com:office:word" xmlns:w="http://schemas.openxmlformats.org/wordprocessingml/2006/main" xmlns:w14="http://schemas.microsoft.com/office/word/2010/wordml" xmlns:w15="http://schemas.microsoft.com/office/word/2012/wordml" xmlns:w16cex="http://schemas.microsoft.com/office/word/2018/wordml/cex" xmlns:w16cid="http://schemas.microsoft.com/office/word/2016/wordml/cid" xmlns:w16="http://schemas.microsoft.com/office/word/2018/wordml" xmlns:w16sdtdh="http://schemas.microsoft.com/office/word/2020/wordml/sdtdatahash" xmlns:w16se="http://schemas.microsoft.com/office/word/2015/wordml/symex" xmlns:wpg="http://schemas.microsoft.com/office/word/2010/wordprocessingGroup" xmlns:wpi="http://schemas.microsoft.com/office/word/2010/wordprocessingInk" xmlns:wne="http://schemas.microsoft.com/office/word/2006/wordml" xmlns:wps="http://schemas.microsoft.com/office/word/2010/wordprocessingShape" mc:Ignorable="w14 w15 w16se w16cid w16 w16cex w16sdtdh wp14">
   <w:body>
-    <w:p/>
+    <w:p>
+      <w:r>
+        <w:t>Mia Watts</w:t>
+      </w:r>
+    </w:p>
+    <w:p>
+      <w:pPr>
+        <w:rPr>
+          <w:b/>
+          <w:bCs/>
+        </w:rPr>
+      </w:pPr>
+      <w:r>
+        <w:rPr>
+          <w:b/>
+          <w:bCs/>
+        </w:rPr>
+        <w:t xml:space="preserve">Screenshots </w:t>
+      </w:r>
+      <w:r>
+        <w:rPr>
+          <w:b/>
+          <w:bCs/>
+        </w:rPr>
+        <w:t xml:space="preserve">of Output </w:t>
+      </w:r>
+      <w:r>
+        <w:rPr>
+          <w:b/>
+          <w:bCs/>
+        </w:rPr>
+        <w:t>f</w:t>
+      </w:r>
+      <w:r>
+        <w:rPr>
+          <w:b/>
+          <w:bCs/>
+        </w:rPr>
+        <w:t>rom</w:t>
+      </w:r>
+      <w:r>
+        <w:rPr>
+          <w:b/>
+          <w:bCs/>
+        </w:rPr>
+        <w:t xml:space="preserve"> StatsLibrary</w:t>
+      </w:r>
+    </w:p>
+    <w:p>
+      <w:pPr>
+        <w:tabs>
+          <w:tab w:val="left" w:pos="1540"/>
+        </w:tabs>
+        <w:rPr>
+          <w:b/>
+          <w:bCs/>
+        </w:rPr>
+      </w:pPr>
+      <w:r>
+        <w:rPr>
+          <w:b/>
+          <w:bCs/>
+        </w:rPr>
+        <w:t>Mea</w:t>
+      </w:r>
+      <w:r>
+        <w:rPr>
+          <w:b/>
+          <w:bCs/>
+        </w:rPr>
+        <w:t>n, Median, and Mode</w:t>
+      </w:r>
+    </w:p>
+    <w:p>
+      <w:pPr>
+        <w:rPr>
+          <w:b/>
+          <w:bCs/>
+        </w:rPr>
+      </w:pPr>
+      <w:r>
+        <w:rPr>
+          <w:noProof/>
+        </w:rPr>
+        <w:drawing>
+          <wp:inline distT="0" distB="0" distL="0" distR="0" wp14:anchorId="218C7BCF" wp14:editId="38320EE8">
+            <wp:extent cx="3600450" cy="1257471"/>
+            <wp:effectExtent l="0" t="0" r="0" b="0"/>
+            <wp:docPr id="1950658186" name="Picture 1" descr="A screenshot of a computer&#10;&#10;Description automatically generated"/>
+            <wp:cNvGraphicFramePr>
+              <a:graphicFrameLocks xmlns:a="http://schemas.openxmlformats.org/drawingml/2006/main" noChangeAspect="1"/>
+            </wp:cNvGraphicFramePr>
+            <a:graphic xmlns:a="http://schemas.openxmlformats.org/drawingml/2006/main">
+              <a:graphicData uri="http://schemas.openxmlformats.org/drawingml/2006/picture">
+                <pic:pic xmlns:pic="http://schemas.openxmlformats.org/drawingml/2006/picture">
+                  <pic:nvPicPr>
+                    <pic:cNvPr id="1950658186" name="Picture 1" descr="A screenshot of a computer&#10;&#10;Description automatically generated"/>
+                    <pic:cNvPicPr/>
+                  </pic:nvPicPr>
+                  <pic:blipFill rotWithShape="1">
+                    <a:blip r:embed="rId4"/>
+                    <a:srcRect l="6410" t="64008" r="57799" b="13770"/>
+                    <a:stretch/>
+                  </pic:blipFill>
+                  <pic:spPr bwMode="auto">
+                    <a:xfrm>
+                      <a:off x="0" y="0"/>
+                      <a:ext cx="3615098" cy="1262587"/>
+                    </a:xfrm>
+                    <a:prstGeom prst="rect">
+                      <a:avLst/>
+                    </a:prstGeom>
+                    <a:ln>
+                      <a:noFill/>
+                    </a:ln>
+                    <a:extLst>
+                      <a:ext uri="{53640926-AAD7-44D8-BBD7-CCE9431645EC}">
+                        <a14:shadowObscured xmlns:a14="http://schemas.microsoft.com/office/drawing/2010/main"/>
+                      </a:ext>
+                    </a:extLst>
+                  </pic:spPr>
+                </pic:pic>
+              </a:graphicData>
+            </a:graphic>
+          </wp:inline>
+        </w:drawing>
+      </w:r>
+    </w:p>
+    <w:p>
+      <w:pPr>
+        <w:rPr>
+          <w:b/>
+          <w:bCs/>
+        </w:rPr>
+      </w:pPr>
+    </w:p>
+    <w:p>
+      <w:pPr>
+        <w:rPr>
+          <w:b/>
+          <w:bCs/>
+        </w:rPr>
+      </w:pPr>
+      <w:r>
+        <w:rPr>
+          <w:b/>
+          <w:bCs/>
+        </w:rPr>
+        <w:t>Variance</w:t>
+      </w:r>
+      <w:r>
+        <w:rPr>
+          <w:b/>
+          <w:bCs/>
+        </w:rPr>
+        <w:t xml:space="preserve"> and Standard Deviation</w:t>
+      </w:r>
+    </w:p>
+    <w:p>
+      <w:pPr>
+        <w:rPr>
+          <w:b/>
+          <w:bCs/>
+        </w:rPr>
+      </w:pPr>
+      <w:r>
+        <w:rPr>
+          <w:noProof/>
+        </w:rPr>
+        <w:drawing>
+          <wp:inline distT="0" distB="0" distL="0" distR="0" wp14:anchorId="5184F4BE" wp14:editId="3B98DBAE">
+            <wp:extent cx="5186363" cy="628650"/>
+            <wp:effectExtent l="0" t="0" r="0" b="0"/>
+            <wp:docPr id="200149426" name="Picture 1" descr="A screenshot of a computer&#10;&#10;Description automatically generated"/>
+            <wp:cNvGraphicFramePr>
+              <a:graphicFrameLocks xmlns:a="http://schemas.openxmlformats.org/drawingml/2006/main" noChangeAspect="1"/>
+            </wp:cNvGraphicFramePr>
+            <a:graphic xmlns:a="http://schemas.openxmlformats.org/drawingml/2006/main">
+              <a:graphicData uri="http://schemas.openxmlformats.org/drawingml/2006/picture">
+                <pic:pic xmlns:pic="http://schemas.openxmlformats.org/drawingml/2006/picture">
+                  <pic:nvPicPr>
+                    <pic:cNvPr id="200149426" name="Picture 1" descr="A screenshot of a computer&#10;&#10;Description automatically generated"/>
+                    <pic:cNvPicPr/>
+                  </pic:nvPicPr>
+                  <pic:blipFill rotWithShape="1">
+                    <a:blip r:embed="rId5"/>
+                    <a:srcRect l="6624" t="43115" r="36966" b="44729"/>
+                    <a:stretch/>
+                  </pic:blipFill>
+                  <pic:spPr bwMode="auto">
+                    <a:xfrm>
+                      <a:off x="0" y="0"/>
+                      <a:ext cx="5188144" cy="628866"/>
+                    </a:xfrm>
+                    <a:prstGeom prst="rect">
+                      <a:avLst/>
+                    </a:prstGeom>
+                    <a:ln>
+                      <a:noFill/>
+                    </a:ln>
+                    <a:extLst>
+                      <a:ext uri="{53640926-AAD7-44D8-BBD7-CCE9431645EC}">
+                        <a14:shadowObscured xmlns:a14="http://schemas.microsoft.com/office/drawing/2010/main"/>
+                      </a:ext>
+                    </a:extLst>
+                  </pic:spPr>
+                </pic:pic>
+              </a:graphicData>
+            </a:graphic>
+          </wp:inline>
+        </w:drawing>
+      </w:r>
+    </w:p>
+    <w:p>
+      <w:pPr>
+        <w:rPr>
+          <w:b/>
+          <w:bCs/>
+        </w:rPr>
+      </w:pPr>
+    </w:p>
+    <w:p>
+      <w:pPr>
+        <w:rPr>
+          <w:b/>
+          <w:bCs/>
+        </w:rPr>
+      </w:pPr>
+      <w:r>
+        <w:rPr>
+          <w:b/>
+          <w:bCs/>
+        </w:rPr>
+        <w:t>mxn Rule</w:t>
+      </w:r>
+    </w:p>
+    <w:p>
+      <w:pPr>
+        <w:rPr>
+          <w:b/>
+          <w:bCs/>
+        </w:rPr>
+      </w:pPr>
+      <w:r>
+        <w:rPr>
+          <w:noProof/>
+        </w:rPr>
+        <w:drawing>
+          <wp:inline distT="0" distB="0" distL="0" distR="0" wp14:anchorId="177D678F" wp14:editId="700D939B">
+            <wp:extent cx="3271176" cy="501650"/>
+            <wp:effectExtent l="0" t="0" r="5715" b="0"/>
+            <wp:docPr id="933613495" name="Picture 1" descr="A screenshot of a computer&#10;&#10;Description automatically generated"/>
+            <wp:cNvGraphicFramePr>
+              <a:graphicFrameLocks xmlns:a="http://schemas.openxmlformats.org/drawingml/2006/main" noChangeAspect="1"/>
+            </wp:cNvGraphicFramePr>
+            <a:graphic xmlns:a="http://schemas.openxmlformats.org/drawingml/2006/main">
+              <a:graphicData uri="http://schemas.openxmlformats.org/drawingml/2006/picture">
+                <pic:pic xmlns:pic="http://schemas.openxmlformats.org/drawingml/2006/picture">
+                  <pic:nvPicPr>
+                    <pic:cNvPr id="933613495" name="Picture 1" descr="A screenshot of a computer&#10;&#10;Description automatically generated"/>
+                    <pic:cNvPicPr/>
+                  </pic:nvPicPr>
+                  <pic:blipFill rotWithShape="1">
+                    <a:blip r:embed="rId5"/>
+                    <a:srcRect l="6411" t="54321" r="60149" b="36562"/>
+                    <a:stretch/>
+                  </pic:blipFill>
+                  <pic:spPr bwMode="auto">
+                    <a:xfrm>
+                      <a:off x="0" y="0"/>
+                      <a:ext cx="3278865" cy="502829"/>
+                    </a:xfrm>
+                    <a:prstGeom prst="rect">
+                      <a:avLst/>
+                    </a:prstGeom>
+                    <a:ln>
+                      <a:noFill/>
+                    </a:ln>
+                    <a:extLst>
+                      <a:ext uri="{53640926-AAD7-44D8-BBD7-CCE9431645EC}">
+                        <a14:shadowObscured xmlns:a14="http://schemas.microsoft.com/office/drawing/2010/main"/>
+                      </a:ext>
+                    </a:extLst>
+                  </pic:spPr>
+                </pic:pic>
+              </a:graphicData>
+            </a:graphic>
+          </wp:inline>
+        </w:drawing>
+      </w:r>
+    </w:p>
+    <w:p>
+      <w:pPr>
+        <w:rPr>
+          <w:b/>
+          <w:bCs/>
+        </w:rPr>
+      </w:pPr>
+    </w:p>
+    <w:p>
+      <w:pPr>
+        <w:rPr>
+          <w:b/>
+          <w:bCs/>
+        </w:rPr>
+      </w:pPr>
+      <w:r>
+        <w:rPr>
+          <w:b/>
+          <w:bCs/>
+        </w:rPr>
+        <w:t>Permutations</w:t>
+      </w:r>
+      <w:r>
+        <w:rPr>
+          <w:b/>
+          <w:bCs/>
+        </w:rPr>
+        <w:t xml:space="preserve"> and Combinations</w:t>
+      </w:r>
+    </w:p>
+    <w:p>
+      <w:pPr>
+        <w:rPr>
+          <w:b/>
+          <w:bCs/>
+        </w:rPr>
+      </w:pPr>
+      <w:r>
+        <w:rPr>
+          <w:noProof/>
+        </w:rPr>
+        <w:drawing>
+          <wp:inline distT="0" distB="0" distL="0" distR="0" wp14:anchorId="63334F7D" wp14:editId="5F478912">
+            <wp:extent cx="4343400" cy="965200"/>
+            <wp:effectExtent l="0" t="0" r="0" b="6350"/>
+            <wp:docPr id="1331646416" name="Picture 1" descr="A screenshot of a computer&#10;&#10;Description automatically generated"/>
+            <wp:cNvGraphicFramePr>
+              <a:graphicFrameLocks xmlns:a="http://schemas.openxmlformats.org/drawingml/2006/main" noChangeAspect="1"/>
+            </wp:cNvGraphicFramePr>
+            <a:graphic xmlns:a="http://schemas.openxmlformats.org/drawingml/2006/main">
+              <a:graphicData uri="http://schemas.openxmlformats.org/drawingml/2006/picture">
+                <pic:pic xmlns:pic="http://schemas.openxmlformats.org/drawingml/2006/picture">
+                  <pic:nvPicPr>
+                    <pic:cNvPr id="1331646416" name="Picture 1" descr="A screenshot of a computer&#10;&#10;Description automatically generated"/>
+                    <pic:cNvPicPr/>
+                  </pic:nvPicPr>
+                  <pic:blipFill rotWithShape="1">
+                    <a:blip r:embed="rId6"/>
+                    <a:srcRect l="6517" t="15764" r="56945" b="69801"/>
+                    <a:stretch/>
+                  </pic:blipFill>
+                  <pic:spPr bwMode="auto">
+                    <a:xfrm>
+                      <a:off x="0" y="0"/>
+                      <a:ext cx="4343400" cy="965200"/>
+                    </a:xfrm>
+                    <a:prstGeom prst="rect">
+                      <a:avLst/>
+                    </a:prstGeom>
+                    <a:ln>
+                      <a:noFill/>
+                    </a:ln>
+                    <a:extLst>
+                      <a:ext uri="{53640926-AAD7-44D8-BBD7-CCE9431645EC}">
+                        <a14:shadowObscured xmlns:a14="http://schemas.microsoft.com/office/drawing/2010/main"/>
+                      </a:ext>
+                    </a:extLst>
+                  </pic:spPr>
+                </pic:pic>
+              </a:graphicData>
+            </a:graphic>
+          </wp:inline>
+        </w:drawing>
+      </w:r>
+    </w:p>
+    <w:p>
+      <w:pPr>
+        <w:rPr>
+          <w:b/>
+          <w:bCs/>
+        </w:rPr>
+      </w:pPr>
+    </w:p>
+    <w:p>
+      <w:pPr>
+        <w:rPr>
+          <w:b/>
+          <w:bCs/>
+        </w:rPr>
+      </w:pPr>
+      <w:r>
+        <w:rPr>
+          <w:b/>
+          <w:bCs/>
+        </w:rPr>
+        <w:t>Factorial Methods</w:t>
+      </w:r>
+    </w:p>
+    <w:p>
+      <w:pPr>
+        <w:rPr>
+          <w:b/>
+          <w:bCs/>
+        </w:rPr>
+      </w:pPr>
+      <w:r>
+        <w:rPr>
+          <w:noProof/>
+        </w:rPr>
+        <w:drawing>
+          <wp:inline distT="0" distB="0" distL="0" distR="0" wp14:anchorId="5AEA711B" wp14:editId="0742D3E6">
+            <wp:extent cx="4486031" cy="711200"/>
+            <wp:effectExtent l="0" t="0" r="0" b="0"/>
+            <wp:docPr id="1268371844" name="Picture 1" descr="A screenshot of a computer&#10;&#10;Description automatically generated"/>
+            <wp:cNvGraphicFramePr>
+              <a:graphicFrameLocks xmlns:a="http://schemas.openxmlformats.org/drawingml/2006/main" noChangeAspect="1"/>
+            </wp:cNvGraphicFramePr>
+            <a:graphic xmlns:a="http://schemas.openxmlformats.org/drawingml/2006/main">
+              <a:graphicData uri="http://schemas.openxmlformats.org/drawingml/2006/picture">
+                <pic:pic xmlns:pic="http://schemas.openxmlformats.org/drawingml/2006/picture">
+                  <pic:nvPicPr>
+                    <pic:cNvPr id="1268371844" name="Picture 1" descr="A screenshot of a computer&#10;&#10;Description automatically generated"/>
+                    <pic:cNvPicPr/>
+                  </pic:nvPicPr>
+                  <pic:blipFill rotWithShape="1">
+                    <a:blip r:embed="rId5"/>
+                    <a:srcRect l="6624" t="64197" r="49572" b="23457"/>
+                    <a:stretch/>
+                  </pic:blipFill>
+                  <pic:spPr bwMode="auto">
+                    <a:xfrm>
+                      <a:off x="0" y="0"/>
+                      <a:ext cx="4497648" cy="713042"/>
+                    </a:xfrm>
+                    <a:prstGeom prst="rect">
+                      <a:avLst/>
+                    </a:prstGeom>
+                    <a:ln>
+                      <a:noFill/>
+                    </a:ln>
+                    <a:extLst>
+                      <a:ext uri="{53640926-AAD7-44D8-BBD7-CCE9431645EC}">
+                        <a14:shadowObscured xmlns:a14="http://schemas.microsoft.com/office/drawing/2010/main"/>
+                      </a:ext>
+                    </a:extLst>
+                  </pic:spPr>
+                </pic:pic>
+              </a:graphicData>
+            </a:graphic>
+          </wp:inline>
+        </w:drawing>
+      </w:r>
+    </w:p>
+    <w:p>
+      <w:pPr>
+        <w:rPr>
+          <w:b/>
+          <w:bCs/>
+        </w:rPr>
+      </w:pPr>
+      <w:r>
+        <w:rPr>
+          <w:b/>
+          <w:bCs/>
+        </w:rPr>
+        <w:br w:type="page"/>
+      </w:r>
+    </w:p>
+    <w:p>
+      <w:pPr>
+        <w:rPr>
+          <w:b/>
+          <w:bCs/>
+        </w:rPr>
+      </w:pPr>
+      <w:r>
+        <w:rPr>
+          <w:b/>
+          <w:bCs/>
+        </w:rPr>
+        <w:lastRenderedPageBreak/>
+        <w:t>Conditional Probability</w:t>
+      </w:r>
+    </w:p>
+    <w:p>
+      <w:pPr>
+        <w:rPr>
+          <w:b/>
+          <w:bCs/>
+        </w:rPr>
+      </w:pPr>
+      <w:r>
+        <w:rPr>
+          <w:noProof/>
+        </w:rPr>
+        <w:drawing>
+          <wp:inline distT="0" distB="0" distL="0" distR="0" wp14:anchorId="12684CF0" wp14:editId="44E9651E">
+            <wp:extent cx="5169941" cy="615950"/>
+            <wp:effectExtent l="0" t="0" r="0" b="0"/>
+            <wp:docPr id="1617474848" name="Picture 1" descr="A screenshot of a computer&#10;&#10;Description automatically generated"/>
+            <wp:cNvGraphicFramePr>
+              <a:graphicFrameLocks xmlns:a="http://schemas.openxmlformats.org/drawingml/2006/main" noChangeAspect="1"/>
+            </wp:cNvGraphicFramePr>
+            <a:graphic xmlns:a="http://schemas.openxmlformats.org/drawingml/2006/main">
+              <a:graphicData uri="http://schemas.openxmlformats.org/drawingml/2006/picture">
+                <pic:pic xmlns:pic="http://schemas.openxmlformats.org/drawingml/2006/picture">
+                  <pic:nvPicPr>
+                    <pic:cNvPr id="1617474848" name="Picture 1" descr="A screenshot of a computer&#10;&#10;Description automatically generated"/>
+                    <pic:cNvPicPr/>
+                  </pic:nvPicPr>
+                  <pic:blipFill rotWithShape="1">
+                    <a:blip r:embed="rId6"/>
+                    <a:srcRect l="6304" t="30580" r="38995" b="57834"/>
+                    <a:stretch/>
+                  </pic:blipFill>
+                  <pic:spPr bwMode="auto">
+                    <a:xfrm>
+                      <a:off x="0" y="0"/>
+                      <a:ext cx="5175535" cy="616617"/>
+                    </a:xfrm>
+                    <a:prstGeom prst="rect">
+                      <a:avLst/>
+                    </a:prstGeom>
+                    <a:ln>
+                      <a:noFill/>
+                    </a:ln>
+                    <a:extLst>
+                      <a:ext uri="{53640926-AAD7-44D8-BBD7-CCE9431645EC}">
+                        <a14:shadowObscured xmlns:a14="http://schemas.microsoft.com/office/drawing/2010/main"/>
+                      </a:ext>
+                    </a:extLst>
+                  </pic:spPr>
+                </pic:pic>
+              </a:graphicData>
+            </a:graphic>
+          </wp:inline>
+        </w:drawing>
+      </w:r>
+    </w:p>
+    <w:p>
+      <w:pPr>
+        <w:rPr>
+          <w:b/>
+          <w:bCs/>
+        </w:rPr>
+      </w:pPr>
+    </w:p>
+    <w:p>
+      <w:pPr>
+        <w:rPr>
+          <w:b/>
+          <w:bCs/>
+        </w:rPr>
+      </w:pPr>
+      <w:r>
+        <w:rPr>
+          <w:b/>
+          <w:bCs/>
+        </w:rPr>
+        <w:t>Independent or Dependent</w:t>
+      </w:r>
+    </w:p>
+    <w:p>
+      <w:pPr>
+        <w:rPr>
+          <w:b/>
+          <w:bCs/>
+        </w:rPr>
+      </w:pPr>
+      <w:r>
+        <w:rPr>
+          <w:noProof/>
+        </w:rPr>
+        <w:drawing>
+          <wp:inline distT="0" distB="0" distL="0" distR="0" wp14:anchorId="0AE1CB4A" wp14:editId="265721B7">
+            <wp:extent cx="4154557" cy="685800"/>
+            <wp:effectExtent l="0" t="0" r="0" b="0"/>
+            <wp:docPr id="2051198428" name="Picture 1" descr="A screenshot of a computer&#10;&#10;Description automatically generated"/>
+            <wp:cNvGraphicFramePr>
+              <a:graphicFrameLocks xmlns:a="http://schemas.openxmlformats.org/drawingml/2006/main" noChangeAspect="1"/>
+            </wp:cNvGraphicFramePr>
+            <a:graphic xmlns:a="http://schemas.openxmlformats.org/drawingml/2006/main">
+              <a:graphicData uri="http://schemas.openxmlformats.org/drawingml/2006/picture">
+                <pic:pic xmlns:pic="http://schemas.openxmlformats.org/drawingml/2006/picture">
+                  <pic:nvPicPr>
+                    <pic:cNvPr id="2051198428" name="Picture 1" descr="A screenshot of a computer&#10;&#10;Description automatically generated"/>
+                    <pic:cNvPicPr/>
+                  </pic:nvPicPr>
+                  <pic:blipFill rotWithShape="1">
+                    <a:blip r:embed="rId6"/>
+                    <a:srcRect l="6410" t="42355" r="48931" b="44539"/>
+                    <a:stretch/>
+                  </pic:blipFill>
+                  <pic:spPr bwMode="auto">
+                    <a:xfrm>
+                      <a:off x="0" y="0"/>
+                      <a:ext cx="4159089" cy="686548"/>
+                    </a:xfrm>
+                    <a:prstGeom prst="rect">
+                      <a:avLst/>
+                    </a:prstGeom>
+                    <a:ln>
+                      <a:noFill/>
+                    </a:ln>
+                    <a:extLst>
+                      <a:ext uri="{53640926-AAD7-44D8-BBD7-CCE9431645EC}">
+                        <a14:shadowObscured xmlns:a14="http://schemas.microsoft.com/office/drawing/2010/main"/>
+                      </a:ext>
+                    </a:extLst>
+                  </pic:spPr>
+                </pic:pic>
+              </a:graphicData>
+            </a:graphic>
+          </wp:inline>
+        </w:drawing>
+      </w:r>
+    </w:p>
+    <w:p>
+      <w:pPr>
+        <w:rPr>
+          <w:b/>
+          <w:bCs/>
+        </w:rPr>
+      </w:pPr>
+    </w:p>
+    <w:p>
+      <w:pPr>
+        <w:rPr>
+          <w:b/>
+          <w:bCs/>
+        </w:rPr>
+      </w:pPr>
+      <w:r>
+        <w:rPr>
+          <w:b/>
+          <w:bCs/>
+        </w:rPr>
+        <w:t>Multiplicative Law of Probability</w:t>
+      </w:r>
+    </w:p>
+    <w:p>
+      <w:pPr>
+        <w:rPr>
+          <w:b/>
+          <w:bCs/>
+        </w:rPr>
+      </w:pPr>
+      <w:r>
+        <w:rPr>
+          <w:noProof/>
+        </w:rPr>
+        <w:drawing>
+          <wp:inline distT="0" distB="0" distL="0" distR="0" wp14:anchorId="5A9461EE" wp14:editId="49CDC446">
+            <wp:extent cx="4232892" cy="812800"/>
+            <wp:effectExtent l="0" t="0" r="0" b="6350"/>
+            <wp:docPr id="820855118" name="Picture 1" descr="A screenshot of a computer&#10;&#10;Description automatically generated"/>
+            <wp:cNvGraphicFramePr>
+              <a:graphicFrameLocks xmlns:a="http://schemas.openxmlformats.org/drawingml/2006/main" noChangeAspect="1"/>
+            </wp:cNvGraphicFramePr>
+            <a:graphic xmlns:a="http://schemas.openxmlformats.org/drawingml/2006/main">
+              <a:graphicData uri="http://schemas.openxmlformats.org/drawingml/2006/picture">
+                <pic:pic xmlns:pic="http://schemas.openxmlformats.org/drawingml/2006/picture">
+                  <pic:nvPicPr>
+                    <pic:cNvPr id="820855118" name="Picture 1" descr="A screenshot of a computer&#10;&#10;Description automatically generated"/>
+                    <pic:cNvPicPr/>
+                  </pic:nvPicPr>
+                  <pic:blipFill rotWithShape="1">
+                    <a:blip r:embed="rId6"/>
+                    <a:srcRect l="6304" t="54891" r="50854" b="30484"/>
+                    <a:stretch/>
+                  </pic:blipFill>
+                  <pic:spPr bwMode="auto">
+                    <a:xfrm>
+                      <a:off x="0" y="0"/>
+                      <a:ext cx="4237038" cy="813596"/>
+                    </a:xfrm>
+                    <a:prstGeom prst="rect">
+                      <a:avLst/>
+                    </a:prstGeom>
+                    <a:ln>
+                      <a:noFill/>
+                    </a:ln>
+                    <a:extLst>
+                      <a:ext uri="{53640926-AAD7-44D8-BBD7-CCE9431645EC}">
+                        <a14:shadowObscured xmlns:a14="http://schemas.microsoft.com/office/drawing/2010/main"/>
+                      </a:ext>
+                    </a:extLst>
+                  </pic:spPr>
+                </pic:pic>
+              </a:graphicData>
+            </a:graphic>
+          </wp:inline>
+        </w:drawing>
+      </w:r>
+    </w:p>
+    <w:p>
+      <w:pPr>
+        <w:rPr>
+          <w:b/>
+          <w:bCs/>
+        </w:rPr>
+      </w:pPr>
+    </w:p>
+    <w:p>
+      <w:pPr>
+        <w:rPr>
+          <w:b/>
+          <w:bCs/>
+        </w:rPr>
+      </w:pPr>
+      <w:r>
+        <w:rPr>
+          <w:b/>
+          <w:bCs/>
+        </w:rPr>
+        <w:t>General Addition Rule</w:t>
+      </w:r>
+    </w:p>
+    <w:p>
+      <w:pPr>
+        <w:rPr>
+          <w:b/>
+          <w:bCs/>
+        </w:rPr>
+      </w:pPr>
+      <w:r>
+        <w:rPr>
+          <w:noProof/>
+        </w:rPr>
+        <w:drawing>
+          <wp:inline distT="0" distB="0" distL="0" distR="0" wp14:anchorId="29F3E5F8" wp14:editId="6D4EFF63">
+            <wp:extent cx="4137237" cy="736600"/>
+            <wp:effectExtent l="0" t="0" r="0" b="6350"/>
+            <wp:docPr id="1762249310" name="Picture 1" descr="A screenshot of a computer&#10;&#10;Description automatically generated"/>
+            <wp:cNvGraphicFramePr>
+              <a:graphicFrameLocks xmlns:a="http://schemas.openxmlformats.org/drawingml/2006/main" noChangeAspect="1"/>
+            </wp:cNvGraphicFramePr>
+            <a:graphic xmlns:a="http://schemas.openxmlformats.org/drawingml/2006/main">
+              <a:graphicData uri="http://schemas.openxmlformats.org/drawingml/2006/picture">
+                <pic:pic xmlns:pic="http://schemas.openxmlformats.org/drawingml/2006/picture">
+                  <pic:nvPicPr>
+                    <pic:cNvPr id="1762249310" name="Picture 1" descr="A screenshot of a computer&#10;&#10;Description automatically generated"/>
+                    <pic:cNvPicPr/>
+                  </pic:nvPicPr>
+                  <pic:blipFill rotWithShape="1">
+                    <a:blip r:embed="rId6"/>
+                    <a:srcRect l="6518" t="70085" r="57478" b="18519"/>
+                    <a:stretch/>
+                  </pic:blipFill>
+                  <pic:spPr bwMode="auto">
+                    <a:xfrm>
+                      <a:off x="0" y="0"/>
+                      <a:ext cx="4150985" cy="739048"/>
+                    </a:xfrm>
+                    <a:prstGeom prst="rect">
+                      <a:avLst/>
+                    </a:prstGeom>
+                    <a:ln>
+                      <a:noFill/>
+                    </a:ln>
+                    <a:extLst>
+                      <a:ext uri="{53640926-AAD7-44D8-BBD7-CCE9431645EC}">
+                        <a14:shadowObscured xmlns:a14="http://schemas.microsoft.com/office/drawing/2010/main"/>
+                      </a:ext>
+                    </a:extLst>
+                  </pic:spPr>
+                </pic:pic>
+              </a:graphicData>
+            </a:graphic>
+          </wp:inline>
+        </w:drawing>
+      </w:r>
+    </w:p>
+    <w:p>
+      <w:pPr>
+        <w:rPr>
+          <w:b/>
+          <w:bCs/>
+        </w:rPr>
+      </w:pPr>
+    </w:p>
+    <w:p>
+      <w:pPr>
+        <w:rPr>
+          <w:b/>
+          <w:bCs/>
+        </w:rPr>
+      </w:pPr>
+      <w:r>
+        <w:rPr>
+          <w:b/>
+          <w:bCs/>
+        </w:rPr>
+        <w:t>Odds of Something Not Occurring</w:t>
+      </w:r>
+    </w:p>
+    <w:p>
+      <w:pPr>
+        <w:rPr>
+          <w:b/>
+          <w:bCs/>
+        </w:rPr>
+      </w:pPr>
+      <w:r>
+        <w:rPr>
+          <w:noProof/>
+        </w:rPr>
+        <w:drawing>
+          <wp:inline distT="0" distB="0" distL="0" distR="0" wp14:anchorId="0A20E99A" wp14:editId="44F50FE4">
+            <wp:extent cx="6119957" cy="577850"/>
+            <wp:effectExtent l="0" t="0" r="0" b="0"/>
+            <wp:docPr id="1597139735" name="Picture 1" descr="A screenshot of a computer&#10;&#10;Description automatically generated"/>
+            <wp:cNvGraphicFramePr>
+              <a:graphicFrameLocks xmlns:a="http://schemas.openxmlformats.org/drawingml/2006/main" noChangeAspect="1"/>
+            </wp:cNvGraphicFramePr>
+            <a:graphic xmlns:a="http://schemas.openxmlformats.org/drawingml/2006/main">
+              <a:graphicData uri="http://schemas.openxmlformats.org/drawingml/2006/picture">
+                <pic:pic xmlns:pic="http://schemas.openxmlformats.org/drawingml/2006/picture">
+                  <pic:nvPicPr>
+                    <pic:cNvPr id="1597139735" name="Picture 1" descr="A screenshot of a computer&#10;&#10;Description automatically generated"/>
+                    <pic:cNvPicPr/>
+                  </pic:nvPicPr>
+                  <pic:blipFill rotWithShape="1">
+                    <a:blip r:embed="rId7"/>
+                    <a:srcRect l="6517" t="16144" r="43697" b="75499"/>
+                    <a:stretch/>
+                  </pic:blipFill>
+                  <pic:spPr bwMode="auto">
+                    <a:xfrm>
+                      <a:off x="0" y="0"/>
+                      <a:ext cx="6137992" cy="579553"/>
+                    </a:xfrm>
+                    <a:prstGeom prst="rect">
+                      <a:avLst/>
+                    </a:prstGeom>
+                    <a:ln>
+                      <a:noFill/>
+                    </a:ln>
+                    <a:extLst>
+                      <a:ext uri="{53640926-AAD7-44D8-BBD7-CCE9431645EC}">
+                        <a14:shadowObscured xmlns:a14="http://schemas.microsoft.com/office/drawing/2010/main"/>
+                      </a:ext>
+                    </a:extLst>
+                  </pic:spPr>
+                </pic:pic>
+              </a:graphicData>
+            </a:graphic>
+          </wp:inline>
+        </w:drawing>
+      </w:r>
+    </w:p>
+    <w:p>
+      <w:pPr>
+        <w:rPr>
+          <w:b/>
+          <w:bCs/>
+        </w:rPr>
+      </w:pPr>
+    </w:p>
+    <w:p>
+      <w:pPr>
+        <w:rPr>
+          <w:b/>
+          <w:bCs/>
+        </w:rPr>
+      </w:pPr>
+      <w:r>
+        <w:rPr>
+          <w:b/>
+          <w:bCs/>
+        </w:rPr>
+        <w:t>Theorem of Total Probability</w:t>
+      </w:r>
+    </w:p>
+    <w:p>
+      <w:pPr>
+        <w:rPr>
+          <w:b/>
+          <w:bCs/>
+        </w:rPr>
+      </w:pPr>
+      <w:r>
+        <w:rPr>
+          <w:noProof/>
+        </w:rPr>
+        <w:drawing>
+          <wp:inline distT="0" distB="0" distL="0" distR="0" wp14:anchorId="4C889834" wp14:editId="60EB0DAD">
+            <wp:extent cx="5362372" cy="622300"/>
+            <wp:effectExtent l="0" t="0" r="0" b="6350"/>
+            <wp:docPr id="2060972619" name="Picture 1" descr="A screenshot of a computer&#10;&#10;Description automatically generated"/>
+            <wp:cNvGraphicFramePr>
+              <a:graphicFrameLocks xmlns:a="http://schemas.openxmlformats.org/drawingml/2006/main" noChangeAspect="1"/>
+            </wp:cNvGraphicFramePr>
+            <a:graphic xmlns:a="http://schemas.openxmlformats.org/drawingml/2006/main">
+              <a:graphicData uri="http://schemas.openxmlformats.org/drawingml/2006/picture">
+                <pic:pic xmlns:pic="http://schemas.openxmlformats.org/drawingml/2006/picture">
+                  <pic:nvPicPr>
+                    <pic:cNvPr id="2060972619" name="Picture 1" descr="A screenshot of a computer&#10;&#10;Description automatically generated"/>
+                    <pic:cNvPicPr/>
+                  </pic:nvPicPr>
+                  <pic:blipFill rotWithShape="1">
+                    <a:blip r:embed="rId7"/>
+                    <a:srcRect l="7051" t="25071" r="49679" b="66002"/>
+                    <a:stretch/>
+                  </pic:blipFill>
+                  <pic:spPr bwMode="auto">
+                    <a:xfrm>
+                      <a:off x="0" y="0"/>
+                      <a:ext cx="5365722" cy="622689"/>
+                    </a:xfrm>
+                    <a:prstGeom prst="rect">
+                      <a:avLst/>
+                    </a:prstGeom>
+                    <a:ln>
+                      <a:noFill/>
+                    </a:ln>
+                    <a:extLst>
+                      <a:ext uri="{53640926-AAD7-44D8-BBD7-CCE9431645EC}">
+                        <a14:shadowObscured xmlns:a14="http://schemas.microsoft.com/office/drawing/2010/main"/>
+                      </a:ext>
+                    </a:extLst>
+                  </pic:spPr>
+                </pic:pic>
+              </a:graphicData>
+            </a:graphic>
+          </wp:inline>
+        </w:drawing>
+      </w:r>
+    </w:p>
+    <w:p>
+      <w:pPr>
+        <w:rPr>
+          <w:b/>
+          <w:bCs/>
+        </w:rPr>
+      </w:pPr>
+      <w:r>
+        <w:rPr>
+          <w:b/>
+          <w:bCs/>
+        </w:rPr>
+        <w:br w:type="page"/>
+      </w:r>
+    </w:p>
+    <w:p>
+      <w:pPr>
+        <w:rPr>
+          <w:b/>
+          <w:bCs/>
+        </w:rPr>
+      </w:pPr>
+      <w:r>
+        <w:rPr>
+          <w:b/>
+          <w:bCs/>
+        </w:rPr>
+        <w:lastRenderedPageBreak/>
+        <w:t>Bayes Theorem</w:t>
+      </w:r>
+    </w:p>
+    <w:p>
+      <w:pPr>
+        <w:rPr>
+          <w:b/>
+          <w:bCs/>
+        </w:rPr>
+      </w:pPr>
+      <w:r>
+        <w:rPr>
+          <w:noProof/>
+        </w:rPr>
+        <w:drawing>
+          <wp:inline distT="0" distB="0" distL="0" distR="0" wp14:anchorId="7C430435" wp14:editId="21FD50A5">
+            <wp:extent cx="4498975" cy="692150"/>
+            <wp:effectExtent l="0" t="0" r="0" b="0"/>
+            <wp:docPr id="1290650519" name="Picture 1" descr="A screenshot of a computer&#10;&#10;Description automatically generated"/>
+            <wp:cNvGraphicFramePr>
+              <a:graphicFrameLocks xmlns:a="http://schemas.openxmlformats.org/drawingml/2006/main" noChangeAspect="1"/>
+            </wp:cNvGraphicFramePr>
+            <a:graphic xmlns:a="http://schemas.openxmlformats.org/drawingml/2006/main">
+              <a:graphicData uri="http://schemas.openxmlformats.org/drawingml/2006/picture">
+                <pic:pic xmlns:pic="http://schemas.openxmlformats.org/drawingml/2006/picture">
+                  <pic:nvPicPr>
+                    <pic:cNvPr id="1290650519" name="Picture 1" descr="A screenshot of a computer&#10;&#10;Description automatically generated"/>
+                    <pic:cNvPicPr/>
+                  </pic:nvPicPr>
+                  <pic:blipFill rotWithShape="1">
+                    <a:blip r:embed="rId7"/>
+                    <a:srcRect l="6410" t="34378" r="61645" b="56885"/>
+                    <a:stretch/>
+                  </pic:blipFill>
+                  <pic:spPr bwMode="auto">
+                    <a:xfrm>
+                      <a:off x="0" y="0"/>
+                      <a:ext cx="4498975" cy="692150"/>
+                    </a:xfrm>
+                    <a:prstGeom prst="rect">
+                      <a:avLst/>
+                    </a:prstGeom>
+                    <a:ln>
+                      <a:noFill/>
+                    </a:ln>
+                    <a:extLst>
+                      <a:ext uri="{53640926-AAD7-44D8-BBD7-CCE9431645EC}">
+                        <a14:shadowObscured xmlns:a14="http://schemas.microsoft.com/office/drawing/2010/main"/>
+                      </a:ext>
+                    </a:extLst>
+                  </pic:spPr>
+                </pic:pic>
+              </a:graphicData>
+            </a:graphic>
+          </wp:inline>
+        </w:drawing>
+      </w:r>
+    </w:p>
+    <w:p>
+      <w:pPr>
+        <w:rPr>
+          <w:b/>
+          <w:bCs/>
+        </w:rPr>
+      </w:pPr>
+    </w:p>
+    <w:p>
+      <w:pPr>
+        <w:rPr>
+          <w:b/>
+          <w:bCs/>
+        </w:rPr>
+      </w:pPr>
+      <w:r>
+        <w:rPr>
+          <w:b/>
+          <w:bCs/>
+        </w:rPr>
+        <w:t>Combinatorial Probability Mass Function (PMF)</w:t>
+      </w:r>
+    </w:p>
+    <w:p>
+      <w:pPr>
+        <w:rPr>
+          <w:b/>
+          <w:bCs/>
+        </w:rPr>
+      </w:pPr>
+      <w:r>
+        <w:rPr>
+          <w:noProof/>
+        </w:rPr>
+        <w:drawing>
+          <wp:inline distT="0" distB="0" distL="0" distR="0" wp14:anchorId="3F62C4D7" wp14:editId="1D3F9918">
+            <wp:extent cx="5105146" cy="641350"/>
+            <wp:effectExtent l="0" t="0" r="635" b="6350"/>
+            <wp:docPr id="2082780730" name="Picture 1" descr="A screenshot of a computer&#10;&#10;Description automatically generated"/>
+            <wp:cNvGraphicFramePr>
+              <a:graphicFrameLocks xmlns:a="http://schemas.openxmlformats.org/drawingml/2006/main" noChangeAspect="1"/>
+            </wp:cNvGraphicFramePr>
+            <a:graphic xmlns:a="http://schemas.openxmlformats.org/drawingml/2006/main">
+              <a:graphicData uri="http://schemas.openxmlformats.org/drawingml/2006/picture">
+                <pic:pic xmlns:pic="http://schemas.openxmlformats.org/drawingml/2006/picture">
+                  <pic:nvPicPr>
+                    <pic:cNvPr id="2082780730" name="Picture 1" descr="A screenshot of a computer&#10;&#10;Description automatically generated"/>
+                    <pic:cNvPicPr/>
+                  </pic:nvPicPr>
+                  <pic:blipFill rotWithShape="1">
+                    <a:blip r:embed="rId7"/>
+                    <a:srcRect l="6944" t="42165" r="50534" b="48338"/>
+                    <a:stretch/>
+                  </pic:blipFill>
+                  <pic:spPr bwMode="auto">
+                    <a:xfrm>
+                      <a:off x="0" y="0"/>
+                      <a:ext cx="5107313" cy="641622"/>
+                    </a:xfrm>
+                    <a:prstGeom prst="rect">
+                      <a:avLst/>
+                    </a:prstGeom>
+                    <a:ln>
+                      <a:noFill/>
+                    </a:ln>
+                    <a:extLst>
+                      <a:ext uri="{53640926-AAD7-44D8-BBD7-CCE9431645EC}">
+                        <a14:shadowObscured xmlns:a14="http://schemas.microsoft.com/office/drawing/2010/main"/>
+                      </a:ext>
+                    </a:extLst>
+                  </pic:spPr>
+                </pic:pic>
+              </a:graphicData>
+            </a:graphic>
+          </wp:inline>
+        </w:drawing>
+      </w:r>
+    </w:p>
+    <w:p>
+      <w:pPr>
+        <w:rPr>
+          <w:b/>
+          <w:bCs/>
+        </w:rPr>
+      </w:pPr>
+    </w:p>
+    <w:p>
+      <w:pPr>
+        <w:rPr>
+          <w:b/>
+          <w:bCs/>
+        </w:rPr>
+      </w:pPr>
+      <w:r>
+        <w:rPr>
+          <w:b/>
+          <w:bCs/>
+        </w:rPr>
+        <w:t>Binomial Distribution</w:t>
+      </w:r>
+      <w:r>
+        <w:rPr>
+          <w:b/>
+          <w:bCs/>
+        </w:rPr>
+        <w:t xml:space="preserve"> (including expected, variance, and standard deviation)</w:t>
+      </w:r>
+    </w:p>
+    <w:p>
+      <w:pPr>
+        <w:rPr>
+          <w:b/>
+          <w:bCs/>
+        </w:rPr>
+      </w:pPr>
+      <w:r>
+        <w:rPr>
+          <w:noProof/>
+        </w:rPr>
+        <w:drawing>
+          <wp:inline distT="0" distB="0" distL="0" distR="0" wp14:anchorId="421E2838" wp14:editId="2A247C08">
+            <wp:extent cx="4521020" cy="1035050"/>
+            <wp:effectExtent l="0" t="0" r="0" b="0"/>
+            <wp:docPr id="53784159" name="Picture 1" descr="A screenshot of a computer&#10;&#10;Description automatically generated"/>
+            <wp:cNvGraphicFramePr>
+              <a:graphicFrameLocks xmlns:a="http://schemas.openxmlformats.org/drawingml/2006/main" noChangeAspect="1"/>
+            </wp:cNvGraphicFramePr>
+            <a:graphic xmlns:a="http://schemas.openxmlformats.org/drawingml/2006/main">
+              <a:graphicData uri="http://schemas.openxmlformats.org/drawingml/2006/picture">
+                <pic:pic xmlns:pic="http://schemas.openxmlformats.org/drawingml/2006/picture">
+                  <pic:nvPicPr>
+                    <pic:cNvPr id="53784159" name="Picture 1" descr="A screenshot of a computer&#10;&#10;Description automatically generated"/>
+                    <pic:cNvPicPr/>
+                  </pic:nvPicPr>
+                  <pic:blipFill rotWithShape="1">
+                    <a:blip r:embed="rId7"/>
+                    <a:srcRect l="6197" t="50712" r="44338" b="29155"/>
+                    <a:stretch/>
+                  </pic:blipFill>
+                  <pic:spPr bwMode="auto">
+                    <a:xfrm>
+                      <a:off x="0" y="0"/>
+                      <a:ext cx="4523101" cy="1035526"/>
+                    </a:xfrm>
+                    <a:prstGeom prst="rect">
+                      <a:avLst/>
+                    </a:prstGeom>
+                    <a:ln>
+                      <a:noFill/>
+                    </a:ln>
+                    <a:extLst>
+                      <a:ext uri="{53640926-AAD7-44D8-BBD7-CCE9431645EC}">
+                        <a14:shadowObscured xmlns:a14="http://schemas.microsoft.com/office/drawing/2010/main"/>
+                      </a:ext>
+                    </a:extLst>
+                  </pic:spPr>
+                </pic:pic>
+              </a:graphicData>
+            </a:graphic>
+          </wp:inline>
+        </w:drawing>
+      </w:r>
+    </w:p>
+    <w:p>
+      <w:pPr>
+        <w:rPr>
+          <w:b/>
+          <w:bCs/>
+        </w:rPr>
+      </w:pPr>
+    </w:p>
+    <w:p>
+      <w:pPr>
+        <w:rPr>
+          <w:b/>
+          <w:bCs/>
+        </w:rPr>
+      </w:pPr>
+      <w:r>
+        <w:rPr>
+          <w:b/>
+          <w:bCs/>
+        </w:rPr>
+        <w:t>Geometric Distribution</w:t>
+      </w:r>
+      <w:r>
+        <w:rPr>
+          <w:b/>
+          <w:bCs/>
+        </w:rPr>
+        <w:t xml:space="preserve"> (including expected, variance, and standard deviation)</w:t>
+      </w:r>
+    </w:p>
+    <w:p>
+      <w:pPr>
+        <w:rPr>
+          <w:b/>
+          <w:bCs/>
+        </w:rPr>
+      </w:pPr>
+      <w:r>
+        <w:rPr>
+          <w:noProof/>
+        </w:rPr>
+        <w:drawing>
+          <wp:inline distT="0" distB="0" distL="0" distR="0" wp14:anchorId="1704951C" wp14:editId="63FA90F4">
+            <wp:extent cx="4892026" cy="946150"/>
+            <wp:effectExtent l="0" t="0" r="4445" b="6350"/>
+            <wp:docPr id="1873212311" name="Picture 1" descr="A screenshot of a computer&#10;&#10;Description automatically generated"/>
+            <wp:cNvGraphicFramePr>
+              <a:graphicFrameLocks xmlns:a="http://schemas.openxmlformats.org/drawingml/2006/main" noChangeAspect="1"/>
+            </wp:cNvGraphicFramePr>
+            <a:graphic xmlns:a="http://schemas.openxmlformats.org/drawingml/2006/main">
+              <a:graphicData uri="http://schemas.openxmlformats.org/drawingml/2006/picture">
+                <pic:pic xmlns:pic="http://schemas.openxmlformats.org/drawingml/2006/picture">
+                  <pic:nvPicPr>
+                    <pic:cNvPr id="1873212311" name="Picture 1" descr="A screenshot of a computer&#10;&#10;Description automatically generated"/>
+                    <pic:cNvPicPr/>
+                  </pic:nvPicPr>
+                  <pic:blipFill rotWithShape="1">
+                    <a:blip r:embed="rId7"/>
+                    <a:srcRect l="6303" t="70085" r="45085" b="13201"/>
+                    <a:stretch/>
+                  </pic:blipFill>
+                  <pic:spPr bwMode="auto">
+                    <a:xfrm>
+                      <a:off x="0" y="0"/>
+                      <a:ext cx="4894694" cy="946666"/>
+                    </a:xfrm>
+                    <a:prstGeom prst="rect">
+                      <a:avLst/>
+                    </a:prstGeom>
+                    <a:ln>
+                      <a:noFill/>
+                    </a:ln>
+                    <a:extLst>
+                      <a:ext uri="{53640926-AAD7-44D8-BBD7-CCE9431645EC}">
+                        <a14:shadowObscured xmlns:a14="http://schemas.microsoft.com/office/drawing/2010/main"/>
+                      </a:ext>
+                    </a:extLst>
+                  </pic:spPr>
+                </pic:pic>
+              </a:graphicData>
+            </a:graphic>
+          </wp:inline>
+        </w:drawing>
+      </w:r>
+    </w:p>
+    <w:p>
+      <w:pPr>
+        <w:rPr>
+          <w:b/>
+          <w:bCs/>
+        </w:rPr>
+      </w:pPr>
+    </w:p>
+    <w:p>
+      <w:pPr>
+        <w:rPr>
+          <w:b/>
+          <w:bCs/>
+        </w:rPr>
+      </w:pPr>
+      <w:r>
+        <w:rPr>
+          <w:b/>
+          <w:bCs/>
+        </w:rPr>
+        <w:t>Hypergeometric Distribution</w:t>
+      </w:r>
+      <w:r>
+        <w:rPr>
+          <w:b/>
+          <w:bCs/>
+        </w:rPr>
+        <w:t xml:space="preserve"> (including expected, variance, and standard deviation)</w:t>
+      </w:r>
+    </w:p>
+    <w:p>
+      <w:pPr>
+        <w:rPr>
+          <w:b/>
+          <w:bCs/>
+        </w:rPr>
+      </w:pPr>
+      <w:r>
+        <w:rPr>
+          <w:noProof/>
+        </w:rPr>
+        <w:drawing>
+          <wp:inline distT="0" distB="0" distL="0" distR="0" wp14:anchorId="6EB80A46" wp14:editId="2CD324EA">
+            <wp:extent cx="5492750" cy="952500"/>
+            <wp:effectExtent l="0" t="0" r="0" b="0"/>
+            <wp:docPr id="1699798175" name="Picture 1" descr="A screenshot of a computer&#10;&#10;Description automatically generated"/>
+            <wp:cNvGraphicFramePr>
+              <a:graphicFrameLocks xmlns:a="http://schemas.openxmlformats.org/drawingml/2006/main" noChangeAspect="1"/>
+            </wp:cNvGraphicFramePr>
+            <a:graphic xmlns:a="http://schemas.openxmlformats.org/drawingml/2006/main">
+              <a:graphicData uri="http://schemas.openxmlformats.org/drawingml/2006/picture">
+                <pic:pic xmlns:pic="http://schemas.openxmlformats.org/drawingml/2006/picture">
+                  <pic:nvPicPr>
+                    <pic:cNvPr id="1699798175" name="Picture 1" descr="A screenshot of a computer&#10;&#10;Description automatically generated"/>
+                    <pic:cNvPicPr/>
+                  </pic:nvPicPr>
+                  <pic:blipFill rotWithShape="1">
+                    <a:blip r:embed="rId8"/>
+                    <a:srcRect l="6517" t="43684" r="38034" b="39222"/>
+                    <a:stretch/>
+                  </pic:blipFill>
+                  <pic:spPr bwMode="auto">
+                    <a:xfrm>
+                      <a:off x="0" y="0"/>
+                      <a:ext cx="5495197" cy="952924"/>
+                    </a:xfrm>
+                    <a:prstGeom prst="rect">
+                      <a:avLst/>
+                    </a:prstGeom>
+                    <a:ln>
+                      <a:noFill/>
+                    </a:ln>
+                    <a:extLst>
+                      <a:ext uri="{53640926-AAD7-44D8-BBD7-CCE9431645EC}">
+                        <a14:shadowObscured xmlns:a14="http://schemas.microsoft.com/office/drawing/2010/main"/>
+                      </a:ext>
+                    </a:extLst>
+                  </pic:spPr>
+                </pic:pic>
+              </a:graphicData>
+            </a:graphic>
+          </wp:inline>
+        </w:drawing>
+      </w:r>
+    </w:p>
+    <w:p>
+      <w:pPr>
+        <w:rPr>
+          <w:b/>
+          <w:bCs/>
+        </w:rPr>
+      </w:pPr>
+      <w:r>
+        <w:rPr>
+          <w:b/>
+          <w:bCs/>
+        </w:rPr>
+        <w:br w:type="page"/>
+      </w:r>
+    </w:p>
+    <w:p>
+      <w:pPr>
+        <w:rPr>
+          <w:b/>
+          <w:bCs/>
+        </w:rPr>
+      </w:pPr>
+      <w:r>
+        <w:rPr>
+          <w:b/>
+          <w:bCs/>
+        </w:rPr>
+        <w:lastRenderedPageBreak/>
+        <w:t>Negative Binomial Distribution</w:t>
+      </w:r>
+      <w:r>
+        <w:rPr>
+          <w:b/>
+          <w:bCs/>
+        </w:rPr>
+        <w:t xml:space="preserve"> (including expected, variance, and standard deviation)</w:t>
+      </w:r>
+    </w:p>
+    <w:p>
+      <w:pPr>
+        <w:rPr>
+          <w:b/>
+          <w:bCs/>
+        </w:rPr>
+      </w:pPr>
+      <w:r>
+        <w:rPr>
+          <w:noProof/>
+        </w:rPr>
+        <w:drawing>
+          <wp:inline distT="0" distB="0" distL="0" distR="0" wp14:anchorId="44423B08" wp14:editId="01516C25">
+            <wp:extent cx="5547403" cy="1009650"/>
+            <wp:effectExtent l="0" t="0" r="0" b="0"/>
+            <wp:docPr id="395833059" name="Picture 1" descr="A screenshot of a computer&#10;&#10;Description automatically generated"/>
+            <wp:cNvGraphicFramePr>
+              <a:graphicFrameLocks xmlns:a="http://schemas.openxmlformats.org/drawingml/2006/main" noChangeAspect="1"/>
+            </wp:cNvGraphicFramePr>
+            <a:graphic xmlns:a="http://schemas.openxmlformats.org/drawingml/2006/main">
+              <a:graphicData uri="http://schemas.openxmlformats.org/drawingml/2006/picture">
+                <pic:pic xmlns:pic="http://schemas.openxmlformats.org/drawingml/2006/picture">
+                  <pic:nvPicPr>
+                    <pic:cNvPr id="395833059" name="Picture 1" descr="A screenshot of a computer&#10;&#10;Description automatically generated"/>
+                    <pic:cNvPicPr/>
+                  </pic:nvPicPr>
+                  <pic:blipFill rotWithShape="1">
+                    <a:blip r:embed="rId8"/>
+                    <a:srcRect l="6410" t="61918" r="41346" b="21178"/>
+                    <a:stretch/>
+                  </pic:blipFill>
+                  <pic:spPr bwMode="auto">
+                    <a:xfrm>
+                      <a:off x="0" y="0"/>
+                      <a:ext cx="5549795" cy="1010085"/>
+                    </a:xfrm>
+                    <a:prstGeom prst="rect">
+                      <a:avLst/>
+                    </a:prstGeom>
+                    <a:ln>
+                      <a:noFill/>
+                    </a:ln>
+                    <a:extLst>
+                      <a:ext uri="{53640926-AAD7-44D8-BBD7-CCE9431645EC}">
+                        <a14:shadowObscured xmlns:a14="http://schemas.microsoft.com/office/drawing/2010/main"/>
+                      </a:ext>
+                    </a:extLst>
+                  </pic:spPr>
+                </pic:pic>
+              </a:graphicData>
+            </a:graphic>
+          </wp:inline>
+        </w:drawing>
+      </w:r>
+    </w:p>
     <w:sectPr>
       <w:pgSz w:w="12240" w:h="15840"/>
       <w:pgMar w:top="1440" w:right="1440" w:bottom="1440" w:left="1440" w:header="720" w:footer="720" w:gutter="0"/>

</xml_diff>